<commit_message>
Added styling changes and modified description for spec files installed storybook
</commit_message>
<xml_diff>
--- a/Design Document.docx
+++ b/Design Document.docx
@@ -702,15 +702,7 @@
                 <w:b/>
                 <w:noProof/>
               </w:rPr>
-              <w:t>Introductio</w:t>
-            </w:r>
-            <w:r>
-              <w:rPr>
-                <w:rStyle w:val="Hyperlink"/>
-                <w:b/>
-                <w:noProof/>
-              </w:rPr>
-              <w:t>n</w:t>
+              <w:t>Introduction</w:t>
             </w:r>
             <w:r>
               <w:rPr>
@@ -796,23 +788,7 @@
                 <w:b/>
                 <w:noProof/>
               </w:rPr>
-              <w:t xml:space="preserve">Use-Case </w:t>
-            </w:r>
-            <w:r>
-              <w:rPr>
-                <w:rStyle w:val="Hyperlink"/>
-                <w:b/>
-                <w:noProof/>
-              </w:rPr>
-              <w:t>V</w:t>
-            </w:r>
-            <w:r>
-              <w:rPr>
-                <w:rStyle w:val="Hyperlink"/>
-                <w:b/>
-                <w:noProof/>
-              </w:rPr>
-              <w:t>iew</w:t>
+              <w:t>Use-Case View</w:t>
             </w:r>
             <w:r>
               <w:rPr>
@@ -898,23 +874,7 @@
                 <w:b/>
                 <w:noProof/>
               </w:rPr>
-              <w:t>Flow C</w:t>
-            </w:r>
-            <w:r>
-              <w:rPr>
-                <w:rStyle w:val="Hyperlink"/>
-                <w:b/>
-                <w:noProof/>
-              </w:rPr>
-              <w:t>h</w:t>
-            </w:r>
-            <w:r>
-              <w:rPr>
-                <w:rStyle w:val="Hyperlink"/>
-                <w:b/>
-                <w:noProof/>
-              </w:rPr>
-              <w:t>art</w:t>
+              <w:t>Flow Chart</w:t>
             </w:r>
             <w:r>
               <w:rPr>
@@ -1000,23 +960,7 @@
                 <w:b/>
                 <w:noProof/>
               </w:rPr>
-              <w:t>Comp</w:t>
-            </w:r>
-            <w:r>
-              <w:rPr>
-                <w:rStyle w:val="Hyperlink"/>
-                <w:b/>
-                <w:noProof/>
-              </w:rPr>
-              <w:t>o</w:t>
-            </w:r>
-            <w:r>
-              <w:rPr>
-                <w:rStyle w:val="Hyperlink"/>
-                <w:b/>
-                <w:noProof/>
-              </w:rPr>
-              <w:t>nents</w:t>
+              <w:t>Components</w:t>
             </w:r>
             <w:r>
               <w:rPr>
@@ -3793,6 +3737,7 @@
       </w:pPr>
       <w:r>
         <w:rPr>
+          <w:noProof/>
           <w:sz w:val="44"/>
           <w:szCs w:val="44"/>
         </w:rPr>
@@ -3985,72 +3930,12 @@
         <w:t>Open Items</w:t>
       </w:r>
       <w:bookmarkEnd w:id="19"/>
-    </w:p>
-    <w:p>
-      <w:pPr>
-        <w:pStyle w:val="ListParagraph"/>
-        <w:numPr>
-          <w:ilvl w:val="0"/>
-          <w:numId w:val="5"/>
-        </w:numPr>
-        <w:rPr>
-          <w:sz w:val="24"/>
-          <w:szCs w:val="24"/>
-        </w:rPr>
-      </w:pPr>
-      <w:r>
-        <w:rPr>
-          <w:sz w:val="24"/>
-          <w:szCs w:val="24"/>
-        </w:rPr>
-        <w:t>Web component</w:t>
-      </w:r>
-      <w:r>
-        <w:rPr>
-          <w:sz w:val="24"/>
-          <w:szCs w:val="24"/>
-        </w:rPr>
-        <w:t xml:space="preserve">. </w:t>
-      </w:r>
-    </w:p>
-    <w:p>
-      <w:pPr>
-        <w:pStyle w:val="ListParagraph"/>
-        <w:numPr>
-          <w:ilvl w:val="0"/>
-          <w:numId w:val="5"/>
-        </w:numPr>
-        <w:rPr>
-          <w:sz w:val="24"/>
-          <w:szCs w:val="24"/>
-        </w:rPr>
-      </w:pPr>
-      <w:r>
-        <w:rPr>
-          <w:sz w:val="24"/>
-          <w:szCs w:val="24"/>
-        </w:rPr>
-        <w:t>Lit-element</w:t>
-      </w:r>
-    </w:p>
-    <w:p>
-      <w:pPr>
-        <w:pStyle w:val="ListParagraph"/>
-        <w:numPr>
-          <w:ilvl w:val="0"/>
-          <w:numId w:val="5"/>
-        </w:numPr>
-        <w:rPr>
-          <w:sz w:val="24"/>
-          <w:szCs w:val="24"/>
-        </w:rPr>
-      </w:pPr>
-      <w:r>
-        <w:rPr>
-          <w:sz w:val="24"/>
-          <w:szCs w:val="24"/>
-        </w:rPr>
-        <w:t>I18</w:t>
+      <w:r>
+        <w:rPr>
+          <w:b/>
+          <w:sz w:val="28"/>
+        </w:rPr>
+        <w:t xml:space="preserve"> </w:t>
       </w:r>
     </w:p>
     <w:p>
@@ -4094,9 +3979,7 @@
         </w:rPr>
         <w:t>Setup</w:t>
       </w:r>
-      <w:bookmarkStart w:id="21" w:name="_GoBack"/>
       <w:bookmarkEnd w:id="20"/>
-      <w:bookmarkEnd w:id="21"/>
     </w:p>
     <w:p>
       <w:pPr>
@@ -4152,6 +4035,8 @@
       <w:r>
         <w:t xml:space="preserve"> </w:t>
       </w:r>
+      <w:bookmarkStart w:id="21" w:name="_GoBack"/>
+      <w:bookmarkEnd w:id="21"/>
       <w:r>
         <w:t>origin master</w:t>
       </w:r>
@@ -4265,7 +4150,6 @@
         </w:numPr>
       </w:pPr>
       <w:r>
-        <w:lastRenderedPageBreak/>
         <w:t xml:space="preserve">Run command </w:t>
       </w:r>
       <w:proofErr w:type="spellStart"/>

</xml_diff>

<commit_message>
Added basic storybook stories for all components and added lighthouse report in document
</commit_message>
<xml_diff>
--- a/Design Document.docx
+++ b/Design Document.docx
@@ -33,7 +33,7 @@
       <w:bookmarkStart w:id="4" w:name="_Toc361618613"/>
       <w:bookmarkStart w:id="5" w:name="_Toc460930378"/>
       <w:bookmarkStart w:id="6" w:name="_Toc45984935"/>
-      <w:bookmarkStart w:id="7" w:name="_Toc50408770"/>
+      <w:bookmarkStart w:id="7" w:name="_Toc50747964"/>
       <w:r>
         <w:rPr>
           <w:rFonts w:ascii="Verdana" w:hAnsi="Verdana"/>
@@ -478,14 +478,7 @@
                 <w:rFonts w:ascii="Verdana" w:hAnsi="Verdana"/>
                 <w:color w:val="000000" w:themeColor="text1"/>
               </w:rPr>
-              <w:t>0</w:t>
-            </w:r>
-            <w:r>
-              <w:rPr>
-                <w:rFonts w:ascii="Verdana" w:hAnsi="Verdana"/>
-                <w:color w:val="000000" w:themeColor="text1"/>
-              </w:rPr>
-              <w:t>9</w:t>
+              <w:t>11</w:t>
             </w:r>
             <w:r>
               <w:rPr>
@@ -609,7 +602,7 @@
           <w:r>
             <w:fldChar w:fldCharType="separate"/>
           </w:r>
-          <w:hyperlink w:anchor="_Toc50408770" w:history="1">
+          <w:hyperlink w:anchor="_Toc50747964" w:history="1">
             <w:r>
               <w:rPr>
                 <w:rStyle w:val="Hyperlink"/>
@@ -637,7 +630,7 @@
                 <w:noProof/>
                 <w:webHidden/>
               </w:rPr>
-              <w:instrText xml:space="preserve"> PAGEREF _Toc50408770 \h </w:instrText>
+              <w:instrText xml:space="preserve"> PAGEREF _Toc50747964 \h </w:instrText>
             </w:r>
             <w:r>
               <w:rPr>
@@ -680,7 +673,7 @@
               <w:noProof/>
             </w:rPr>
           </w:pPr>
-          <w:hyperlink w:anchor="_Toc50408771" w:history="1">
+          <w:hyperlink w:anchor="_Toc50747965" w:history="1">
             <w:r>
               <w:rPr>
                 <w:rStyle w:val="Hyperlink"/>
@@ -723,7 +716,7 @@
                 <w:noProof/>
                 <w:webHidden/>
               </w:rPr>
-              <w:instrText xml:space="preserve"> PAGEREF _Toc50408771 \h </w:instrText>
+              <w:instrText xml:space="preserve"> PAGEREF _Toc50747965 \h </w:instrText>
             </w:r>
             <w:r>
               <w:rPr>
@@ -766,7 +759,7 @@
               <w:noProof/>
             </w:rPr>
           </w:pPr>
-          <w:hyperlink w:anchor="_Toc50408772" w:history="1">
+          <w:hyperlink w:anchor="_Toc50747966" w:history="1">
             <w:r>
               <w:rPr>
                 <w:rStyle w:val="Hyperlink"/>
@@ -809,7 +802,7 @@
                 <w:noProof/>
                 <w:webHidden/>
               </w:rPr>
-              <w:instrText xml:space="preserve"> PAGEREF _Toc50408772 \h </w:instrText>
+              <w:instrText xml:space="preserve"> PAGEREF _Toc50747966 \h </w:instrText>
             </w:r>
             <w:r>
               <w:rPr>
@@ -852,7 +845,7 @@
               <w:noProof/>
             </w:rPr>
           </w:pPr>
-          <w:hyperlink w:anchor="_Toc50408773" w:history="1">
+          <w:hyperlink w:anchor="_Toc50747967" w:history="1">
             <w:r>
               <w:rPr>
                 <w:rStyle w:val="Hyperlink"/>
@@ -895,7 +888,7 @@
                 <w:noProof/>
                 <w:webHidden/>
               </w:rPr>
-              <w:instrText xml:space="preserve"> PAGEREF _Toc50408773 \h </w:instrText>
+              <w:instrText xml:space="preserve"> PAGEREF _Toc50747967 \h </w:instrText>
             </w:r>
             <w:r>
               <w:rPr>
@@ -938,7 +931,7 @@
               <w:noProof/>
             </w:rPr>
           </w:pPr>
-          <w:hyperlink w:anchor="_Toc50408774" w:history="1">
+          <w:hyperlink w:anchor="_Toc50747968" w:history="1">
             <w:r>
               <w:rPr>
                 <w:rStyle w:val="Hyperlink"/>
@@ -981,7 +974,7 @@
                 <w:noProof/>
                 <w:webHidden/>
               </w:rPr>
-              <w:instrText xml:space="preserve"> PAGEREF _Toc50408774 \h </w:instrText>
+              <w:instrText xml:space="preserve"> PAGEREF _Toc50747968 \h </w:instrText>
             </w:r>
             <w:r>
               <w:rPr>
@@ -1024,7 +1017,7 @@
               <w:noProof/>
             </w:rPr>
           </w:pPr>
-          <w:hyperlink w:anchor="_Toc50408775" w:history="1">
+          <w:hyperlink w:anchor="_Toc50747969" w:history="1">
             <w:r>
               <w:rPr>
                 <w:rStyle w:val="Hyperlink"/>
@@ -1067,7 +1060,7 @@
                 <w:noProof/>
                 <w:webHidden/>
               </w:rPr>
-              <w:instrText xml:space="preserve"> PAGEREF _Toc50408775 \h </w:instrText>
+              <w:instrText xml:space="preserve"> PAGEREF _Toc50747969 \h </w:instrText>
             </w:r>
             <w:r>
               <w:rPr>
@@ -1110,7 +1103,7 @@
               <w:noProof/>
             </w:rPr>
           </w:pPr>
-          <w:hyperlink w:anchor="_Toc50408776" w:history="1">
+          <w:hyperlink w:anchor="_Toc50747970" w:history="1">
             <w:r>
               <w:rPr>
                 <w:rStyle w:val="Hyperlink"/>
@@ -1153,7 +1146,7 @@
                 <w:noProof/>
                 <w:webHidden/>
               </w:rPr>
-              <w:instrText xml:space="preserve"> PAGEREF _Toc50408776 \h </w:instrText>
+              <w:instrText xml:space="preserve"> PAGEREF _Toc50747970 \h </w:instrText>
             </w:r>
             <w:r>
               <w:rPr>
@@ -1196,7 +1189,7 @@
               <w:noProof/>
             </w:rPr>
           </w:pPr>
-          <w:hyperlink w:anchor="_Toc50408777" w:history="1">
+          <w:hyperlink w:anchor="_Toc50747971" w:history="1">
             <w:r>
               <w:rPr>
                 <w:rStyle w:val="Hyperlink"/>
@@ -1239,7 +1232,7 @@
                 <w:noProof/>
                 <w:webHidden/>
               </w:rPr>
-              <w:instrText xml:space="preserve"> PAGEREF _Toc50408777 \h </w:instrText>
+              <w:instrText xml:space="preserve"> PAGEREF _Toc50747971 \h </w:instrText>
             </w:r>
             <w:r>
               <w:rPr>
@@ -1282,7 +1275,7 @@
               <w:noProof/>
             </w:rPr>
           </w:pPr>
-          <w:hyperlink w:anchor="_Toc50408778" w:history="1">
+          <w:hyperlink w:anchor="_Toc50747972" w:history="1">
             <w:r>
               <w:rPr>
                 <w:rStyle w:val="Hyperlink"/>
@@ -1325,7 +1318,7 @@
                 <w:noProof/>
                 <w:webHidden/>
               </w:rPr>
-              <w:instrText xml:space="preserve"> PAGEREF _Toc50408778 \h </w:instrText>
+              <w:instrText xml:space="preserve"> PAGEREF _Toc50747972 \h </w:instrText>
             </w:r>
             <w:r>
               <w:rPr>
@@ -1368,7 +1361,7 @@
               <w:noProof/>
             </w:rPr>
           </w:pPr>
-          <w:hyperlink w:anchor="_Toc50408779" w:history="1">
+          <w:hyperlink w:anchor="_Toc50747973" w:history="1">
             <w:r>
               <w:rPr>
                 <w:rStyle w:val="Hyperlink"/>
@@ -1411,7 +1404,7 @@
                 <w:noProof/>
                 <w:webHidden/>
               </w:rPr>
-              <w:instrText xml:space="preserve"> PAGEREF _Toc50408779 \h </w:instrText>
+              <w:instrText xml:space="preserve"> PAGEREF _Toc50747973 \h </w:instrText>
             </w:r>
             <w:r>
               <w:rPr>
@@ -1454,7 +1447,7 @@
               <w:noProof/>
             </w:rPr>
           </w:pPr>
-          <w:hyperlink w:anchor="_Toc50408780" w:history="1">
+          <w:hyperlink w:anchor="_Toc50747974" w:history="1">
             <w:r>
               <w:rPr>
                 <w:rStyle w:val="Hyperlink"/>
@@ -1497,7 +1490,7 @@
                 <w:noProof/>
                 <w:webHidden/>
               </w:rPr>
-              <w:instrText xml:space="preserve"> PAGEREF _Toc50408780 \h </w:instrText>
+              <w:instrText xml:space="preserve"> PAGEREF _Toc50747974 \h </w:instrText>
             </w:r>
             <w:r>
               <w:rPr>
@@ -1540,7 +1533,7 @@
               <w:noProof/>
             </w:rPr>
           </w:pPr>
-          <w:hyperlink w:anchor="_Toc50408781" w:history="1">
+          <w:hyperlink w:anchor="_Toc50747975" w:history="1">
             <w:r>
               <w:rPr>
                 <w:rStyle w:val="Hyperlink"/>
@@ -1583,7 +1576,7 @@
                 <w:noProof/>
                 <w:webHidden/>
               </w:rPr>
-              <w:instrText xml:space="preserve"> PAGEREF _Toc50408781 \h </w:instrText>
+              <w:instrText xml:space="preserve"> PAGEREF _Toc50747975 \h </w:instrText>
             </w:r>
             <w:r>
               <w:rPr>
@@ -1626,7 +1619,7 @@
               <w:noProof/>
             </w:rPr>
           </w:pPr>
-          <w:hyperlink w:anchor="_Toc50408782" w:history="1">
+          <w:hyperlink w:anchor="_Toc50747976" w:history="1">
             <w:r>
               <w:rPr>
                 <w:rStyle w:val="Hyperlink"/>
@@ -1648,7 +1641,23 @@
                 <w:b/>
                 <w:noProof/>
               </w:rPr>
-              <w:t>Open Items</w:t>
+              <w:t>Storyb</w:t>
+            </w:r>
+            <w:r>
+              <w:rPr>
+                <w:rStyle w:val="Hyperlink"/>
+                <w:b/>
+                <w:noProof/>
+              </w:rPr>
+              <w:t>o</w:t>
+            </w:r>
+            <w:r>
+              <w:rPr>
+                <w:rStyle w:val="Hyperlink"/>
+                <w:b/>
+                <w:noProof/>
+              </w:rPr>
+              <w:t>ok</w:t>
             </w:r>
             <w:r>
               <w:rPr>
@@ -1669,7 +1678,7 @@
                 <w:noProof/>
                 <w:webHidden/>
               </w:rPr>
-              <w:instrText xml:space="preserve"> PAGEREF _Toc50408782 \h </w:instrText>
+              <w:instrText xml:space="preserve"> PAGEREF _Toc50747976 \h </w:instrText>
             </w:r>
             <w:r>
               <w:rPr>
@@ -1712,7 +1721,7 @@
               <w:noProof/>
             </w:rPr>
           </w:pPr>
-          <w:hyperlink w:anchor="_Toc50408783" w:history="1">
+          <w:hyperlink w:anchor="_Toc50747977" w:history="1">
             <w:r>
               <w:rPr>
                 <w:rStyle w:val="Hyperlink"/>
@@ -1734,6 +1743,92 @@
                 <w:b/>
                 <w:noProof/>
               </w:rPr>
+              <w:t>Lighthouse</w:t>
+            </w:r>
+            <w:r>
+              <w:rPr>
+                <w:noProof/>
+                <w:webHidden/>
+              </w:rPr>
+              <w:tab/>
+            </w:r>
+            <w:r>
+              <w:rPr>
+                <w:noProof/>
+                <w:webHidden/>
+              </w:rPr>
+              <w:fldChar w:fldCharType="begin"/>
+            </w:r>
+            <w:r>
+              <w:rPr>
+                <w:noProof/>
+                <w:webHidden/>
+              </w:rPr>
+              <w:instrText xml:space="preserve"> PAGEREF _Toc50747977 \h </w:instrText>
+            </w:r>
+            <w:r>
+              <w:rPr>
+                <w:noProof/>
+                <w:webHidden/>
+              </w:rPr>
+            </w:r>
+            <w:r>
+              <w:rPr>
+                <w:noProof/>
+                <w:webHidden/>
+              </w:rPr>
+              <w:fldChar w:fldCharType="separate"/>
+            </w:r>
+            <w:r>
+              <w:rPr>
+                <w:noProof/>
+                <w:webHidden/>
+              </w:rPr>
+              <w:t>7</w:t>
+            </w:r>
+            <w:r>
+              <w:rPr>
+                <w:noProof/>
+                <w:webHidden/>
+              </w:rPr>
+              <w:fldChar w:fldCharType="end"/>
+            </w:r>
+          </w:hyperlink>
+        </w:p>
+        <w:p>
+          <w:pPr>
+            <w:pStyle w:val="TOC1"/>
+            <w:tabs>
+              <w:tab w:val="left" w:pos="660"/>
+              <w:tab w:val="right" w:leader="dot" w:pos="9260"/>
+            </w:tabs>
+            <w:rPr>
+              <w:rFonts w:cstheme="minorBidi"/>
+              <w:noProof/>
+            </w:rPr>
+          </w:pPr>
+          <w:hyperlink w:anchor="_Toc50747978" w:history="1">
+            <w:r>
+              <w:rPr>
+                <w:rStyle w:val="Hyperlink"/>
+                <w:b/>
+                <w:noProof/>
+              </w:rPr>
+              <w:t>14.</w:t>
+            </w:r>
+            <w:r>
+              <w:rPr>
+                <w:rFonts w:cstheme="minorBidi"/>
+                <w:noProof/>
+              </w:rPr>
+              <w:tab/>
+            </w:r>
+            <w:r>
+              <w:rPr>
+                <w:rStyle w:val="Hyperlink"/>
+                <w:b/>
+                <w:noProof/>
+              </w:rPr>
               <w:t>Setup</w:t>
             </w:r>
             <w:r>
@@ -1755,7 +1850,7 @@
                 <w:noProof/>
                 <w:webHidden/>
               </w:rPr>
-              <w:instrText xml:space="preserve"> PAGEREF _Toc50408783 \h </w:instrText>
+              <w:instrText xml:space="preserve"> PAGEREF _Toc50747978 \h </w:instrText>
             </w:r>
             <w:r>
               <w:rPr>
@@ -1775,7 +1870,7 @@
                 <w:noProof/>
                 <w:webHidden/>
               </w:rPr>
-              <w:t>7</w:t>
+              <w:t>8</w:t>
             </w:r>
             <w:r>
               <w:rPr>
@@ -1862,7 +1957,7 @@
           <w:sz w:val="28"/>
         </w:rPr>
       </w:pPr>
-      <w:bookmarkStart w:id="8" w:name="_Toc50408771"/>
+      <w:bookmarkStart w:id="8" w:name="_Toc50747965"/>
       <w:r>
         <w:rPr>
           <w:b/>
@@ -1963,7 +2058,7 @@
           <w:sz w:val="28"/>
         </w:rPr>
       </w:pPr>
-      <w:bookmarkStart w:id="9" w:name="_Toc50408772"/>
+      <w:bookmarkStart w:id="9" w:name="_Toc50747966"/>
       <w:r>
         <w:rPr>
           <w:b/>
@@ -2213,7 +2308,7 @@
           <w:sz w:val="28"/>
         </w:rPr>
       </w:pPr>
-      <w:bookmarkStart w:id="10" w:name="_Toc50408773"/>
+      <w:bookmarkStart w:id="10" w:name="_Toc50747967"/>
       <w:r>
         <w:rPr>
           <w:b/>
@@ -2454,7 +2549,7 @@
           <w:sz w:val="28"/>
         </w:rPr>
       </w:pPr>
-      <w:bookmarkStart w:id="11" w:name="_Toc50408774"/>
+      <w:bookmarkStart w:id="11" w:name="_Toc50747968"/>
       <w:r>
         <w:rPr>
           <w:b/>
@@ -2720,7 +2815,7 @@
           <w:sz w:val="28"/>
         </w:rPr>
       </w:pPr>
-      <w:bookmarkStart w:id="12" w:name="_Toc50408775"/>
+      <w:bookmarkStart w:id="12" w:name="_Toc50747969"/>
       <w:r>
         <w:rPr>
           <w:b/>
@@ -2851,7 +2946,7 @@
           <w:sz w:val="28"/>
         </w:rPr>
       </w:pPr>
-      <w:bookmarkStart w:id="13" w:name="_Toc50408776"/>
+      <w:bookmarkStart w:id="13" w:name="_Toc50747970"/>
       <w:r>
         <w:rPr>
           <w:b/>
@@ -2890,7 +2985,7 @@
           <w:sz w:val="28"/>
         </w:rPr>
       </w:pPr>
-      <w:bookmarkStart w:id="14" w:name="_Toc50408777"/>
+      <w:bookmarkStart w:id="14" w:name="_Toc50747971"/>
       <w:r>
         <w:rPr>
           <w:b/>
@@ -3105,7 +3200,7 @@
           <w:sz w:val="28"/>
         </w:rPr>
       </w:pPr>
-      <w:bookmarkStart w:id="15" w:name="_Toc50408778"/>
+      <w:bookmarkStart w:id="15" w:name="_Toc50747972"/>
       <w:r>
         <w:rPr>
           <w:b/>
@@ -3301,7 +3396,7 @@
           <w:sz w:val="28"/>
         </w:rPr>
       </w:pPr>
-      <w:bookmarkStart w:id="16" w:name="_Toc50408779"/>
+      <w:bookmarkStart w:id="16" w:name="_Toc50747973"/>
       <w:r>
         <w:rPr>
           <w:b/>
@@ -3791,7 +3886,7 @@
           <w:sz w:val="28"/>
         </w:rPr>
       </w:pPr>
-      <w:bookmarkStart w:id="17" w:name="_Toc50408780"/>
+      <w:bookmarkStart w:id="17" w:name="_Toc50747974"/>
       <w:r>
         <w:rPr>
           <w:b/>
@@ -3868,7 +3963,7 @@
         </w:rPr>
         <w:t xml:space="preserve"> </w:t>
       </w:r>
-      <w:bookmarkStart w:id="18" w:name="_Toc50408781"/>
+      <w:bookmarkStart w:id="18" w:name="_Toc50747975"/>
       <w:r>
         <w:rPr>
           <w:b/>
@@ -3921,41 +4016,22 @@
         </w:rPr>
         <w:t xml:space="preserve"> </w:t>
       </w:r>
-      <w:bookmarkStart w:id="19" w:name="_Toc50408782"/>
+      <w:bookmarkStart w:id="19" w:name="_Toc50747976"/>
       <w:r>
         <w:rPr>
           <w:b/>
           <w:sz w:val="28"/>
         </w:rPr>
-        <w:t>Open Items</w:t>
+        <w:t>Storybook</w:t>
       </w:r>
       <w:bookmarkEnd w:id="19"/>
-      <w:r>
-        <w:rPr>
-          <w:b/>
-          <w:sz w:val="28"/>
-        </w:rPr>
-        <w:t xml:space="preserve"> </w:t>
-      </w:r>
-    </w:p>
-    <w:p>
-      <w:pPr>
-        <w:pStyle w:val="ListParagraph"/>
-        <w:numPr>
-          <w:ilvl w:val="0"/>
-          <w:numId w:val="5"/>
-        </w:numPr>
-        <w:rPr>
-          <w:sz w:val="24"/>
-          <w:szCs w:val="24"/>
-        </w:rPr>
-      </w:pPr>
-      <w:r>
-        <w:rPr>
-          <w:sz w:val="24"/>
-          <w:szCs w:val="24"/>
-        </w:rPr>
-        <w:t>Storybook</w:t>
+    </w:p>
+    <w:p>
+      <w:pPr>
+        <w:ind w:left="360"/>
+      </w:pPr>
+      <w:r>
+        <w:t>Added basic setup for viewing the default template for the application.</w:t>
       </w:r>
     </w:p>
     <w:p>
@@ -3971,15 +4047,163 @@
           <w:sz w:val="28"/>
         </w:rPr>
       </w:pPr>
-      <w:bookmarkStart w:id="20" w:name="_Toc50408783"/>
+      <w:bookmarkStart w:id="20" w:name="_Toc50747977"/>
       <w:r>
         <w:rPr>
           <w:b/>
           <w:sz w:val="28"/>
         </w:rPr>
+        <w:t>Lighthouse</w:t>
+      </w:r>
+      <w:bookmarkEnd w:id="20"/>
+      <w:r>
+        <w:rPr>
+          <w:b/>
+          <w:sz w:val="28"/>
+        </w:rPr>
+        <w:t xml:space="preserve"> </w:t>
+      </w:r>
+    </w:p>
+    <w:p/>
+    <w:p>
+      <w:pPr>
+        <w:ind w:left="360"/>
+      </w:pPr>
+      <w:r>
+        <w:t>Desktop View:</w:t>
+      </w:r>
+    </w:p>
+    <w:p>
+      <w:pPr>
+        <w:ind w:left="360"/>
+      </w:pPr>
+      <w:r>
+        <w:rPr>
+          <w:noProof/>
+        </w:rPr>
+        <w:lastRenderedPageBreak/>
+        <w:drawing>
+          <wp:inline distT="0" distB="0" distL="0" distR="0" wp14:anchorId="5361601D" wp14:editId="1775C825">
+            <wp:extent cx="5886450" cy="3111500"/>
+            <wp:effectExtent l="0" t="0" r="0" b="0"/>
+            <wp:docPr id="5" name="Picture 5"/>
+            <wp:cNvGraphicFramePr>
+              <a:graphicFrameLocks xmlns:a="http://schemas.openxmlformats.org/drawingml/2006/main" noChangeAspect="1"/>
+            </wp:cNvGraphicFramePr>
+            <a:graphic xmlns:a="http://schemas.openxmlformats.org/drawingml/2006/main">
+              <a:graphicData uri="http://schemas.openxmlformats.org/drawingml/2006/picture">
+                <pic:pic xmlns:pic="http://schemas.openxmlformats.org/drawingml/2006/picture">
+                  <pic:nvPicPr>
+                    <pic:cNvPr id="1" name=""/>
+                    <pic:cNvPicPr/>
+                  </pic:nvPicPr>
+                  <pic:blipFill>
+                    <a:blip r:embed="rId11"/>
+                    <a:stretch>
+                      <a:fillRect/>
+                    </a:stretch>
+                  </pic:blipFill>
+                  <pic:spPr>
+                    <a:xfrm>
+                      <a:off x="0" y="0"/>
+                      <a:ext cx="5886450" cy="3111500"/>
+                    </a:xfrm>
+                    <a:prstGeom prst="rect">
+                      <a:avLst/>
+                    </a:prstGeom>
+                  </pic:spPr>
+                </pic:pic>
+              </a:graphicData>
+            </a:graphic>
+          </wp:inline>
+        </w:drawing>
+      </w:r>
+    </w:p>
+    <w:p>
+      <w:pPr>
+        <w:ind w:left="360"/>
+      </w:pPr>
+    </w:p>
+    <w:p>
+      <w:pPr>
+        <w:ind w:left="360"/>
+      </w:pPr>
+    </w:p>
+    <w:p>
+      <w:pPr>
+        <w:ind w:left="360"/>
+      </w:pPr>
+      <w:r>
+        <w:t>Mobile view:</w:t>
+      </w:r>
+    </w:p>
+    <w:p>
+      <w:pPr>
+        <w:ind w:left="360"/>
+      </w:pPr>
+      <w:r>
+        <w:rPr>
+          <w:noProof/>
+        </w:rPr>
+        <w:drawing>
+          <wp:inline distT="0" distB="0" distL="0" distR="0" wp14:anchorId="74D37321" wp14:editId="0E8AB779">
+            <wp:extent cx="5886450" cy="3309620"/>
+            <wp:effectExtent l="0" t="0" r="0" b="5080"/>
+            <wp:docPr id="6" name="Picture 6"/>
+            <wp:cNvGraphicFramePr>
+              <a:graphicFrameLocks xmlns:a="http://schemas.openxmlformats.org/drawingml/2006/main" noChangeAspect="1"/>
+            </wp:cNvGraphicFramePr>
+            <a:graphic xmlns:a="http://schemas.openxmlformats.org/drawingml/2006/main">
+              <a:graphicData uri="http://schemas.openxmlformats.org/drawingml/2006/picture">
+                <pic:pic xmlns:pic="http://schemas.openxmlformats.org/drawingml/2006/picture">
+                  <pic:nvPicPr>
+                    <pic:cNvPr id="1" name=""/>
+                    <pic:cNvPicPr/>
+                  </pic:nvPicPr>
+                  <pic:blipFill>
+                    <a:blip r:embed="rId12"/>
+                    <a:stretch>
+                      <a:fillRect/>
+                    </a:stretch>
+                  </pic:blipFill>
+                  <pic:spPr>
+                    <a:xfrm>
+                      <a:off x="0" y="0"/>
+                      <a:ext cx="5886450" cy="3309620"/>
+                    </a:xfrm>
+                    <a:prstGeom prst="rect">
+                      <a:avLst/>
+                    </a:prstGeom>
+                  </pic:spPr>
+                </pic:pic>
+              </a:graphicData>
+            </a:graphic>
+          </wp:inline>
+        </w:drawing>
+      </w:r>
+    </w:p>
+    <w:p>
+      <w:pPr>
+        <w:pStyle w:val="Heading1"/>
+        <w:numPr>
+          <w:ilvl w:val="0"/>
+          <w:numId w:val="1"/>
+        </w:numPr>
+        <w:jc w:val="both"/>
+        <w:rPr>
+          <w:b/>
+          <w:sz w:val="28"/>
+        </w:rPr>
+      </w:pPr>
+      <w:bookmarkStart w:id="21" w:name="_Toc50747978"/>
+      <w:r>
+        <w:rPr>
+          <w:b/>
+          <w:sz w:val="28"/>
+        </w:rPr>
         <w:t>Setup</w:t>
       </w:r>
-      <w:bookmarkEnd w:id="20"/>
+      <w:bookmarkEnd w:id="21"/>
     </w:p>
     <w:p>
       <w:pPr>
@@ -4022,9 +4246,10 @@
         </w:numPr>
       </w:pPr>
       <w:r>
+        <w:lastRenderedPageBreak/>
         <w:t xml:space="preserve">Git clone </w:t>
       </w:r>
-      <w:hyperlink r:id="rId11" w:history="1">
+      <w:hyperlink r:id="rId13" w:history="1">
         <w:r>
           <w:rPr>
             <w:rStyle w:val="Hyperlink"/>
@@ -4035,8 +4260,6 @@
       <w:r>
         <w:t xml:space="preserve"> </w:t>
       </w:r>
-      <w:bookmarkStart w:id="21" w:name="_GoBack"/>
-      <w:bookmarkEnd w:id="21"/>
       <w:r>
         <w:t>origin master</w:t>
       </w:r>
@@ -4168,9 +4391,31 @@
       <w:proofErr w:type="spellEnd"/>
       <w:proofErr w:type="gramEnd"/>
     </w:p>
+    <w:p>
+      <w:pPr>
+        <w:pStyle w:val="ListParagraph"/>
+        <w:numPr>
+          <w:ilvl w:val="0"/>
+          <w:numId w:val="6"/>
+        </w:numPr>
+      </w:pPr>
+      <w:r>
+        <w:t xml:space="preserve">To run storybook, run </w:t>
+      </w:r>
+      <w:proofErr w:type="spellStart"/>
+      <w:r>
+        <w:t>npm</w:t>
+      </w:r>
+      <w:proofErr w:type="spellEnd"/>
+      <w:r>
+        <w:t xml:space="preserve"> run storybook</w:t>
+      </w:r>
+      <w:bookmarkStart w:id="22" w:name="_GoBack"/>
+      <w:bookmarkEnd w:id="22"/>
+    </w:p>
     <w:sectPr>
-      <w:headerReference w:type="default" r:id="rId12"/>
-      <w:footerReference w:type="default" r:id="rId13"/>
+      <w:headerReference w:type="default" r:id="rId14"/>
+      <w:footerReference w:type="default" r:id="rId15"/>
       <w:pgSz w:w="12240" w:h="15840"/>
       <w:pgMar w:top="1440" w:right="1440" w:bottom="1440" w:left="1530" w:header="720" w:footer="720" w:gutter="0"/>
       <w:cols w:space="720"/>
@@ -5063,6 +5308,95 @@
     </w:lvl>
   </w:abstractNum>
   <w:abstractNum w:abstractNumId="7" w15:restartNumberingAfterBreak="0">
+    <w:nsid w:val="580E4AB5"/>
+    <w:multiLevelType w:val="hybridMultilevel"/>
+    <w:tmpl w:val="D2882A02"/>
+    <w:lvl w:ilvl="0" w:tplc="0409000F">
+      <w:start w:val="1"/>
+      <w:numFmt w:val="decimal"/>
+      <w:lvlText w:val="%1."/>
+      <w:lvlJc w:val="left"/>
+      <w:pPr>
+        <w:ind w:left="720" w:hanging="360"/>
+      </w:pPr>
+      <w:rPr>
+        <w:rFonts w:hint="default"/>
+      </w:rPr>
+    </w:lvl>
+    <w:lvl w:ilvl="1" w:tplc="04090019" w:tentative="1">
+      <w:start w:val="1"/>
+      <w:numFmt w:val="lowerLetter"/>
+      <w:lvlText w:val="%2."/>
+      <w:lvlJc w:val="left"/>
+      <w:pPr>
+        <w:ind w:left="1440" w:hanging="360"/>
+      </w:pPr>
+    </w:lvl>
+    <w:lvl w:ilvl="2" w:tplc="0409001B" w:tentative="1">
+      <w:start w:val="1"/>
+      <w:numFmt w:val="lowerRoman"/>
+      <w:lvlText w:val="%3."/>
+      <w:lvlJc w:val="right"/>
+      <w:pPr>
+        <w:ind w:left="2160" w:hanging="180"/>
+      </w:pPr>
+    </w:lvl>
+    <w:lvl w:ilvl="3" w:tplc="0409000F" w:tentative="1">
+      <w:start w:val="1"/>
+      <w:numFmt w:val="decimal"/>
+      <w:lvlText w:val="%4."/>
+      <w:lvlJc w:val="left"/>
+      <w:pPr>
+        <w:ind w:left="2880" w:hanging="360"/>
+      </w:pPr>
+    </w:lvl>
+    <w:lvl w:ilvl="4" w:tplc="04090019" w:tentative="1">
+      <w:start w:val="1"/>
+      <w:numFmt w:val="lowerLetter"/>
+      <w:lvlText w:val="%5."/>
+      <w:lvlJc w:val="left"/>
+      <w:pPr>
+        <w:ind w:left="3600" w:hanging="360"/>
+      </w:pPr>
+    </w:lvl>
+    <w:lvl w:ilvl="5" w:tplc="0409001B" w:tentative="1">
+      <w:start w:val="1"/>
+      <w:numFmt w:val="lowerRoman"/>
+      <w:lvlText w:val="%6."/>
+      <w:lvlJc w:val="right"/>
+      <w:pPr>
+        <w:ind w:left="4320" w:hanging="180"/>
+      </w:pPr>
+    </w:lvl>
+    <w:lvl w:ilvl="6" w:tplc="0409000F" w:tentative="1">
+      <w:start w:val="1"/>
+      <w:numFmt w:val="decimal"/>
+      <w:lvlText w:val="%7."/>
+      <w:lvlJc w:val="left"/>
+      <w:pPr>
+        <w:ind w:left="5040" w:hanging="360"/>
+      </w:pPr>
+    </w:lvl>
+    <w:lvl w:ilvl="7" w:tplc="04090019" w:tentative="1">
+      <w:start w:val="1"/>
+      <w:numFmt w:val="lowerLetter"/>
+      <w:lvlText w:val="%8."/>
+      <w:lvlJc w:val="left"/>
+      <w:pPr>
+        <w:ind w:left="5760" w:hanging="360"/>
+      </w:pPr>
+    </w:lvl>
+    <w:lvl w:ilvl="8" w:tplc="0409001B" w:tentative="1">
+      <w:start w:val="1"/>
+      <w:numFmt w:val="lowerRoman"/>
+      <w:lvlText w:val="%9."/>
+      <w:lvlJc w:val="right"/>
+      <w:pPr>
+        <w:ind w:left="6480" w:hanging="180"/>
+      </w:pPr>
+    </w:lvl>
+  </w:abstractNum>
+  <w:abstractNum w:abstractNumId="8" w15:restartNumberingAfterBreak="0">
     <w:nsid w:val="67376552"/>
     <w:multiLevelType w:val="hybridMultilevel"/>
     <w:tmpl w:val="8B54C066"/>
@@ -5151,7 +5485,7 @@
       </w:pPr>
     </w:lvl>
   </w:abstractNum>
-  <w:abstractNum w:abstractNumId="8" w15:restartNumberingAfterBreak="0">
+  <w:abstractNum w:abstractNumId="9" w15:restartNumberingAfterBreak="0">
     <w:nsid w:val="6DAF1032"/>
     <w:multiLevelType w:val="hybridMultilevel"/>
     <w:tmpl w:val="32A0744A"/>
@@ -5264,7 +5598,7 @@
       </w:rPr>
     </w:lvl>
   </w:abstractNum>
-  <w:abstractNum w:abstractNumId="9" w15:restartNumberingAfterBreak="0">
+  <w:abstractNum w:abstractNumId="10" w15:restartNumberingAfterBreak="0">
     <w:nsid w:val="6E4228F3"/>
     <w:multiLevelType w:val="multilevel"/>
     <w:tmpl w:val="C5EC9386"/>
@@ -5385,7 +5719,7 @@
       </w:rPr>
     </w:lvl>
   </w:abstractNum>
-  <w:abstractNum w:abstractNumId="10" w15:restartNumberingAfterBreak="0">
+  <w:abstractNum w:abstractNumId="11" w15:restartNumberingAfterBreak="0">
     <w:nsid w:val="74232C63"/>
     <w:multiLevelType w:val="hybridMultilevel"/>
     <w:tmpl w:val="3BEC5D78"/>
@@ -5474,7 +5808,7 @@
       </w:pPr>
     </w:lvl>
   </w:abstractNum>
-  <w:abstractNum w:abstractNumId="11" w15:restartNumberingAfterBreak="0">
+  <w:abstractNum w:abstractNumId="12" w15:restartNumberingAfterBreak="0">
     <w:nsid w:val="7B9C573B"/>
     <w:multiLevelType w:val="hybridMultilevel"/>
     <w:tmpl w:val="F06292A6"/>
@@ -5564,19 +5898,19 @@
     </w:lvl>
   </w:abstractNum>
   <w:num w:numId="1">
-    <w:abstractNumId w:val="9"/>
+    <w:abstractNumId w:val="10"/>
   </w:num>
   <w:num w:numId="2">
     <w:abstractNumId w:val="0"/>
   </w:num>
   <w:num w:numId="3">
-    <w:abstractNumId w:val="8"/>
+    <w:abstractNumId w:val="9"/>
   </w:num>
   <w:num w:numId="4">
-    <w:abstractNumId w:val="10"/>
+    <w:abstractNumId w:val="11"/>
   </w:num>
   <w:num w:numId="5">
-    <w:abstractNumId w:val="11"/>
+    <w:abstractNumId w:val="12"/>
   </w:num>
   <w:num w:numId="6">
     <w:abstractNumId w:val="2"/>
@@ -5591,13 +5925,16 @@
     <w:abstractNumId w:val="6"/>
   </w:num>
   <w:num w:numId="10">
-    <w:abstractNumId w:val="7"/>
+    <w:abstractNumId w:val="8"/>
   </w:num>
   <w:num w:numId="11">
     <w:abstractNumId w:val="3"/>
   </w:num>
   <w:num w:numId="12">
     <w:abstractNumId w:val="1"/>
+  </w:num>
+  <w:num w:numId="13">
+    <w:abstractNumId w:val="7"/>
   </w:num>
 </w:numbering>
 </file>

</xml_diff>